<commit_message>
Very big commit, such impressive stuff. Must be a stellar engineer!
</commit_message>
<xml_diff>
--- a/Laboration 1/Answer_Sheet_Laboration_1.docx
+++ b/Laboration 1/Answer_Sheet_Laboration_1.docx
@@ -1,6 +1,6 @@
 
 <file path=word/document.xml><?xml version="1.0" encoding="utf-8"?>
-<w:document xmlns:wpc="http://schemas.microsoft.com/office/word/2010/wordprocessingCanvas" xmlns:cx="http://schemas.microsoft.com/office/drawing/2014/chartex" xmlns:cx1="http://schemas.microsoft.com/office/drawing/2015/9/8/chartex" xmlns:cx2="http://schemas.microsoft.com/office/drawing/2015/10/21/chartex" xmlns:cx3="http://schemas.microsoft.com/office/drawing/2016/5/9/chartex" xmlns:cx4="http://schemas.microsoft.com/office/drawing/2016/5/10/chartex" xmlns:cx5="http://schemas.microsoft.com/office/drawing/2016/5/11/chartex" xmlns:cx6="http://schemas.microsoft.com/office/drawing/2016/5/12/chartex" xmlns:cx7="http://schemas.microsoft.com/office/drawing/2016/5/13/chartex" xmlns:cx8="http://schemas.microsoft.com/office/drawing/2016/5/14/chartex" xmlns:mc="http://schemas.openxmlformats.org/markup-compatibility/2006" xmlns:aink="http://schemas.microsoft.com/office/drawing/2016/ink" xmlns:am3d="http://schemas.microsoft.com/office/drawing/2017/model3d" xmlns:o="urn:schemas-microsoft-com:office:office" xmlns:r="http://schemas.openxmlformats.org/officeDocument/2006/relationships" xmlns:m="http://schemas.openxmlformats.org/officeDocument/2006/math" xmlns:v="urn:schemas-microsoft-com:vml" xmlns:wp14="http://schemas.microsoft.com/office/word/2010/wordprocessingDrawing" xmlns:wp="http://schemas.openxmlformats.org/drawingml/2006/wordprocessingDrawing" xmlns:w10="urn:schemas-microsoft-com:office:word" xmlns:w="http://schemas.openxmlformats.org/wordprocessingml/2006/main" xmlns:w14="http://schemas.microsoft.com/office/word/2010/wordml" xmlns:w15="http://schemas.microsoft.com/office/word/2012/wordml" xmlns:w16cid="http://schemas.microsoft.com/office/word/2016/wordml/cid" xmlns:w16se="http://schemas.microsoft.com/office/word/2015/wordml/symex" xmlns:wpg="http://schemas.microsoft.com/office/word/2010/wordprocessingGroup" xmlns:wpi="http://schemas.microsoft.com/office/word/2010/wordprocessingInk" xmlns:wne="http://schemas.microsoft.com/office/word/2006/wordml" xmlns:wps="http://schemas.microsoft.com/office/word/2010/wordprocessingShape" mc:Ignorable="w14 w15 w16se w16cid wp14">
+<w:document xmlns:wpc="http://schemas.microsoft.com/office/word/2010/wordprocessingCanvas" xmlns:cx="http://schemas.microsoft.com/office/drawing/2014/chartex" xmlns:cx1="http://schemas.microsoft.com/office/drawing/2015/9/8/chartex" xmlns:cx2="http://schemas.microsoft.com/office/drawing/2015/10/21/chartex" xmlns:cx3="http://schemas.microsoft.com/office/drawing/2016/5/9/chartex" xmlns:cx4="http://schemas.microsoft.com/office/drawing/2016/5/10/chartex" xmlns:cx5="http://schemas.microsoft.com/office/drawing/2016/5/11/chartex" xmlns:cx6="http://schemas.microsoft.com/office/drawing/2016/5/12/chartex" xmlns:cx7="http://schemas.microsoft.com/office/drawing/2016/5/13/chartex" xmlns:cx8="http://schemas.microsoft.com/office/drawing/2016/5/14/chartex" xmlns:mc="http://schemas.openxmlformats.org/markup-compatibility/2006" xmlns:aink="http://schemas.microsoft.com/office/drawing/2016/ink" xmlns:am3d="http://schemas.microsoft.com/office/drawing/2017/model3d" xmlns:o="urn:schemas-microsoft-com:office:office" xmlns:r="http://schemas.openxmlformats.org/officeDocument/2006/relationships" xmlns:m="http://schemas.openxmlformats.org/officeDocument/2006/math" xmlns:v="urn:schemas-microsoft-com:vml" xmlns:wp14="http://schemas.microsoft.com/office/word/2010/wordprocessingDrawing" xmlns:wp="http://schemas.openxmlformats.org/drawingml/2006/wordprocessingDrawing" xmlns:w10="urn:schemas-microsoft-com:office:word" xmlns:w="http://schemas.openxmlformats.org/wordprocessingml/2006/main" xmlns:w14="http://schemas.microsoft.com/office/word/2010/wordml" xmlns:w15="http://schemas.microsoft.com/office/word/2012/wordml" xmlns:w16cex="http://schemas.microsoft.com/office/word/2018/wordml/cex" xmlns:w16cid="http://schemas.microsoft.com/office/word/2016/wordml/cid" xmlns:w16="http://schemas.microsoft.com/office/word/2018/wordml" xmlns:w16se="http://schemas.microsoft.com/office/word/2015/wordml/symex" xmlns:wpg="http://schemas.microsoft.com/office/word/2010/wordprocessingGroup" xmlns:wpi="http://schemas.microsoft.com/office/word/2010/wordprocessingInk" xmlns:wne="http://schemas.microsoft.com/office/word/2006/wordml" xmlns:wps="http://schemas.microsoft.com/office/word/2010/wordprocessingShape" mc:Ignorable="w14 w15 w16se w16cid w16 w16cex wp14">
   <w:body>
     <w:p>
       <w:pPr>
@@ -379,7 +379,15 @@
           <w:sz w:val="22"/>
           <w:szCs w:val="22"/>
         </w:rPr>
-        <w:t xml:space="preserve">Usually you would have a power spectrum plot with several points of varying intensity. This would give multiple spatial domain sinewaves which added together to create a full image, a so-called Fourier series.  More on this later. </w:t>
+        <w:t>Usually,</w:t>
+      </w:r>
+      <w:r>
+        <w:rPr>
+          <w:rFonts w:ascii="Times New Roman" w:hAnsi="Times New Roman" w:cs="Times New Roman"/>
+          <w:sz w:val="22"/>
+          <w:szCs w:val="22"/>
+        </w:rPr>
+        <w:t xml:space="preserve"> you would have a power spectrum plot with several points of varying intensity. This would give multiple spatial domain sinewaves which added together to create a full image, a so-called Fourier series.  More on this later. </w:t>
       </w:r>
     </w:p>
     <w:p>
@@ -946,6 +954,7 @@
         </w:rPr>
         <w:t xml:space="preserve">The reason why the amplitude plot is always white is because the quantization of the </w:t>
       </w:r>
+      <w:proofErr w:type="spellStart"/>
       <w:r>
         <w:rPr>
           <w:rFonts w:ascii="Times New Roman" w:hAnsi="Times New Roman" w:cs="Times New Roman"/>
@@ -956,6 +965,7 @@
         </w:rPr>
         <w:t>showgrey</w:t>
       </w:r>
+      <w:proofErr w:type="spellEnd"/>
       <w:r>
         <w:rPr>
           <w:rFonts w:ascii="Times New Roman" w:hAnsi="Times New Roman" w:cs="Times New Roman"/>
@@ -1012,6 +1022,7 @@
         </w:rPr>
         <w:t xml:space="preserve"> as stated by the variable </w:t>
       </w:r>
+      <w:proofErr w:type="spellStart"/>
       <w:r>
         <w:rPr>
           <w:rFonts w:ascii="Times New Roman" w:hAnsi="Times New Roman" w:cs="Times New Roman"/>
@@ -1022,6 +1033,7 @@
         </w:rPr>
         <w:t>Fabsmax</w:t>
       </w:r>
+      <w:proofErr w:type="spellEnd"/>
       <w:r>
         <w:rPr>
           <w:rFonts w:ascii="Times New Roman" w:hAnsi="Times New Roman" w:cs="Times New Roman"/>
@@ -3331,15 +3343,15 @@
           <w:sz w:val="22"/>
           <w:szCs w:val="22"/>
         </w:rPr>
-        <w:t xml:space="preserve"> will be low. Thus, giving the resulting sinewave a high frequency. If one draws a vector from the origin</w:t>
-      </w:r>
-      <w:r>
-        <w:rPr>
-          <w:rFonts w:ascii="Times New Roman" w:hAnsi="Times New Roman" w:cs="Times New Roman"/>
-          <w:sz w:val="22"/>
-          <w:szCs w:val="22"/>
-        </w:rPr>
-        <w:t xml:space="preserve"> of the centered plot,</w:t>
+        <w:t xml:space="preserve"> will be low. Thus, giving the resulting sinewave a high frequency. If one draws a vector </w:t>
+      </w:r>
+      <w:r>
+        <w:rPr>
+          <w:rFonts w:ascii="Times New Roman" w:hAnsi="Times New Roman" w:cs="Times New Roman"/>
+          <w:sz w:val="22"/>
+          <w:szCs w:val="22"/>
+        </w:rPr>
+        <w:t>from the origin of the centered plot</w:t>
       </w:r>
       <w:r>
         <w:rPr>
@@ -8595,7 +8607,25 @@
           <w:sz w:val="22"/>
           <w:szCs w:val="22"/>
         </w:rPr>
-        <w:t xml:space="preserve"> with a sinc function that changes in the orthogonal direction of the box function. </w:t>
+        <w:t xml:space="preserve"> with a </w:t>
+      </w:r>
+      <w:proofErr w:type="spellStart"/>
+      <w:r>
+        <w:rPr>
+          <w:rFonts w:ascii="Times New Roman" w:hAnsi="Times New Roman" w:cs="Times New Roman"/>
+          <w:sz w:val="22"/>
+          <w:szCs w:val="22"/>
+        </w:rPr>
+        <w:t>sinc</w:t>
+      </w:r>
+      <w:proofErr w:type="spellEnd"/>
+      <w:r>
+        <w:rPr>
+          <w:rFonts w:ascii="Times New Roman" w:hAnsi="Times New Roman" w:cs="Times New Roman"/>
+          <w:sz w:val="22"/>
+          <w:szCs w:val="22"/>
+        </w:rPr>
+        <w:t xml:space="preserve"> function that changes in the orthogonal direction of the box function. </w:t>
       </w:r>
     </w:p>
     <w:p>
@@ -8629,7 +8659,23 @@
           <w:sz w:val="22"/>
           <w:szCs w:val="22"/>
         </w:rPr>
-        <w:t xml:space="preserve">he Fourier transform is done for each column, then each row, in a 2D spatial fourier transform. Going from top to bottom then left to right. That means for the first pass, the first pixel in each column, the frequency is going to be zero which makes the transform a summation of the intensities in all the pixels associated with that column. And on the second pass, the same happens with the rows, thus making the functions values very high in the edges. </w:t>
+        <w:t xml:space="preserve">he Fourier transform is done for each column, then each row, in a 2D spatial </w:t>
+      </w:r>
+      <w:r>
+        <w:rPr>
+          <w:rFonts w:ascii="Times New Roman" w:hAnsi="Times New Roman" w:cs="Times New Roman"/>
+          <w:sz w:val="22"/>
+          <w:szCs w:val="22"/>
+        </w:rPr>
+        <w:t>Fourier</w:t>
+      </w:r>
+      <w:r>
+        <w:rPr>
+          <w:rFonts w:ascii="Times New Roman" w:hAnsi="Times New Roman" w:cs="Times New Roman"/>
+          <w:sz w:val="22"/>
+          <w:szCs w:val="22"/>
+        </w:rPr>
+        <w:t xml:space="preserve"> transform. Going from top to bottom then left to right. That means for the first pass, the first pixel in each column, the frequency is going to be zero which makes the transform a summation of the intensities in all the pixels associated with that column. And on the second pass, the same happens with the rows, thus making the functions values very high in the edges. </w:t>
       </w:r>
     </w:p>
     <w:p>
@@ -9012,7 +9058,25 @@
           <w:sz w:val="22"/>
           <w:szCs w:val="22"/>
         </w:rPr>
-        <w:t xml:space="preserve">The dynamic range in the sinc function is quite high and to compensate for this the logarithm function is used. </w:t>
+        <w:t xml:space="preserve">The dynamic range in the </w:t>
+      </w:r>
+      <w:proofErr w:type="spellStart"/>
+      <w:r>
+        <w:rPr>
+          <w:rFonts w:ascii="Times New Roman" w:hAnsi="Times New Roman" w:cs="Times New Roman"/>
+          <w:sz w:val="22"/>
+          <w:szCs w:val="22"/>
+        </w:rPr>
+        <w:t>sinc</w:t>
+      </w:r>
+      <w:proofErr w:type="spellEnd"/>
+      <w:r>
+        <w:rPr>
+          <w:rFonts w:ascii="Times New Roman" w:hAnsi="Times New Roman" w:cs="Times New Roman"/>
+          <w:sz w:val="22"/>
+          <w:szCs w:val="22"/>
+        </w:rPr>
+        <w:t xml:space="preserve"> function is quite high and to compensate for this the logarithm function is used. </w:t>
       </w:r>
     </w:p>
     <w:p>
@@ -9102,7 +9166,23 @@
           <w:sz w:val="22"/>
           <w:szCs w:val="22"/>
         </w:rPr>
-        <w:t>This can be seen in figure 4.</w:t>
+        <w:t xml:space="preserve">This can be seen in figure </w:t>
+      </w:r>
+      <w:r>
+        <w:rPr>
+          <w:rFonts w:ascii="Times New Roman" w:hAnsi="Times New Roman" w:cs="Times New Roman"/>
+          <w:sz w:val="22"/>
+          <w:szCs w:val="22"/>
+        </w:rPr>
+        <w:t>5</w:t>
+      </w:r>
+      <w:r>
+        <w:rPr>
+          <w:rFonts w:ascii="Times New Roman" w:hAnsi="Times New Roman" w:cs="Times New Roman"/>
+          <w:sz w:val="22"/>
+          <w:szCs w:val="22"/>
+        </w:rPr>
+        <w:t>.</w:t>
       </w:r>
     </w:p>
     <w:p>
@@ -9183,7 +9263,15 @@
         <w:t xml:space="preserve"> - The first row shows the linearity of Fourier Transforms and the two bottom rows shows how the logarithmic function hel</w:t>
       </w:r>
       <w:r>
-        <w:t>ps with the visualization of the sinc function. Especially the bottom row.</w:t>
+        <w:t xml:space="preserve">ps with the visualization of the </w:t>
+      </w:r>
+      <w:proofErr w:type="spellStart"/>
+      <w:r>
+        <w:t>sinc</w:t>
+      </w:r>
+      <w:proofErr w:type="spellEnd"/>
+      <w:r>
+        <w:t xml:space="preserve"> function. Especially the bottom row.</w:t>
       </w:r>
     </w:p>
     <w:p>
@@ -10350,7 +10438,25 @@
           <w:sz w:val="22"/>
           <w:szCs w:val="22"/>
         </w:rPr>
-        <w:t>The scaling in each direction will affect the oscillation frequency of the sinc functions.</w:t>
+        <w:t xml:space="preserve">The scaling in each direction will affect the oscillation frequency of the </w:t>
+      </w:r>
+      <w:proofErr w:type="spellStart"/>
+      <w:r>
+        <w:rPr>
+          <w:rFonts w:ascii="Times New Roman" w:hAnsi="Times New Roman" w:cs="Times New Roman"/>
+          <w:sz w:val="22"/>
+          <w:szCs w:val="22"/>
+        </w:rPr>
+        <w:t>sinc</w:t>
+      </w:r>
+      <w:proofErr w:type="spellEnd"/>
+      <w:r>
+        <w:rPr>
+          <w:rFonts w:ascii="Times New Roman" w:hAnsi="Times New Roman" w:cs="Times New Roman"/>
+          <w:sz w:val="22"/>
+          <w:szCs w:val="22"/>
+        </w:rPr>
+        <w:t xml:space="preserve"> functions.</w:t>
       </w:r>
     </w:p>
     <w:p>
@@ -10904,7 +11010,23 @@
           <w:sz w:val="22"/>
           <w:szCs w:val="22"/>
         </w:rPr>
-        <w:t xml:space="preserve">will correspond to the same angle of rotation in the fourier domain.  </w:t>
+        <w:t xml:space="preserve">will correspond to the same angle of rotation in the </w:t>
+      </w:r>
+      <w:r>
+        <w:rPr>
+          <w:rFonts w:ascii="Times New Roman" w:hAnsi="Times New Roman" w:cs="Times New Roman"/>
+          <w:sz w:val="22"/>
+          <w:szCs w:val="22"/>
+        </w:rPr>
+        <w:t>Fourier</w:t>
+      </w:r>
+      <w:r>
+        <w:rPr>
+          <w:rFonts w:ascii="Times New Roman" w:hAnsi="Times New Roman" w:cs="Times New Roman"/>
+          <w:sz w:val="22"/>
+          <w:szCs w:val="22"/>
+        </w:rPr>
+        <w:t xml:space="preserve"> domain.  </w:t>
       </w:r>
     </w:p>
     <w:p>
@@ -10968,7 +11090,39 @@
           <w:sz w:val="22"/>
           <w:szCs w:val="22"/>
         </w:rPr>
-        <w:t xml:space="preserve">Also, when rotating images in the spatial domain, one will see affect on its edges. They become more “speckled”. This creates artefacts in the fourier domain. </w:t>
+        <w:t xml:space="preserve">Also, when rotating images in the spatial domain, one will see </w:t>
+      </w:r>
+      <w:r>
+        <w:rPr>
+          <w:rFonts w:ascii="Times New Roman" w:hAnsi="Times New Roman" w:cs="Times New Roman"/>
+          <w:sz w:val="22"/>
+          <w:szCs w:val="22"/>
+        </w:rPr>
+        <w:t>effect</w:t>
+      </w:r>
+      <w:r>
+        <w:rPr>
+          <w:rFonts w:ascii="Times New Roman" w:hAnsi="Times New Roman" w:cs="Times New Roman"/>
+          <w:sz w:val="22"/>
+          <w:szCs w:val="22"/>
+        </w:rPr>
+        <w:t xml:space="preserve"> on its edges. They become more “speckled”. This creates artefacts in the </w:t>
+      </w:r>
+      <w:r>
+        <w:rPr>
+          <w:rFonts w:ascii="Times New Roman" w:hAnsi="Times New Roman" w:cs="Times New Roman"/>
+          <w:sz w:val="22"/>
+          <w:szCs w:val="22"/>
+        </w:rPr>
+        <w:t>Fourier</w:t>
+      </w:r>
+      <w:r>
+        <w:rPr>
+          <w:rFonts w:ascii="Times New Roman" w:hAnsi="Times New Roman" w:cs="Times New Roman"/>
+          <w:sz w:val="22"/>
+          <w:szCs w:val="22"/>
+        </w:rPr>
+        <w:t xml:space="preserve"> domain. </w:t>
       </w:r>
       <w:r>
         <w:rPr>
@@ -13511,8 +13665,6 @@
         </w:rPr>
         <w:t xml:space="preserve">in Fourier Domain becomes very broad which allows for all the frequencies to be displayed and forms almost delta pulse. </w:t>
       </w:r>
-      <w:bookmarkStart w:id="0" w:name="_GoBack"/>
-      <w:bookmarkEnd w:id="0"/>
     </w:p>
     <w:p>
       <w:pPr>
@@ -15250,7 +15402,25 @@
           <w:sz w:val="22"/>
           <w:szCs w:val="22"/>
         </w:rPr>
-        <w:t>lters with the best results found for iteration i = 4.</w:t>
+        <w:t xml:space="preserve">lters with the best results found for iteration </w:t>
+      </w:r>
+      <w:proofErr w:type="spellStart"/>
+      <w:r>
+        <w:rPr>
+          <w:rFonts w:ascii="Times New Roman" w:hAnsi="Times New Roman" w:cs="Times New Roman"/>
+          <w:sz w:val="22"/>
+          <w:szCs w:val="22"/>
+        </w:rPr>
+        <w:t>i</w:t>
+      </w:r>
+      <w:proofErr w:type="spellEnd"/>
+      <w:r>
+        <w:rPr>
+          <w:rFonts w:ascii="Times New Roman" w:hAnsi="Times New Roman" w:cs="Times New Roman"/>
+          <w:sz w:val="22"/>
+          <w:szCs w:val="22"/>
+        </w:rPr>
+        <w:t xml:space="preserve"> = 4.</w:t>
       </w:r>
     </w:p>
     <w:p>
@@ -15408,7 +15578,25 @@
           <w:sz w:val="22"/>
           <w:szCs w:val="22"/>
         </w:rPr>
-        <w:t xml:space="preserve">In the image were i = 4, the general form of both filtered versions is intact. Whilst the unfiltered image is aliased. However, all these images are in my opinion severely distorted due to the information loss in the subsampling. </w:t>
+        <w:t xml:space="preserve">In the image were </w:t>
+      </w:r>
+      <w:proofErr w:type="spellStart"/>
+      <w:r>
+        <w:rPr>
+          <w:rFonts w:ascii="Times New Roman" w:hAnsi="Times New Roman" w:cs="Times New Roman"/>
+          <w:sz w:val="22"/>
+          <w:szCs w:val="22"/>
+        </w:rPr>
+        <w:t>i</w:t>
+      </w:r>
+      <w:proofErr w:type="spellEnd"/>
+      <w:r>
+        <w:rPr>
+          <w:rFonts w:ascii="Times New Roman" w:hAnsi="Times New Roman" w:cs="Times New Roman"/>
+          <w:sz w:val="22"/>
+          <w:szCs w:val="22"/>
+        </w:rPr>
+        <w:t xml:space="preserve"> = 4, the general form of both filtered versions is intact. Whilst the unfiltered image is aliased. However, all these images are in my opinion severely distorted due to the information loss in the subsampling. </w:t>
       </w:r>
     </w:p>
     <w:p>
@@ -15693,7 +15881,7 @@
 </file>
 
 <file path=word/endnotes.xml><?xml version="1.0" encoding="utf-8"?>
-<w:endnotes xmlns:wpc="http://schemas.microsoft.com/office/word/2010/wordprocessingCanvas" xmlns:cx="http://schemas.microsoft.com/office/drawing/2014/chartex" xmlns:cx1="http://schemas.microsoft.com/office/drawing/2015/9/8/chartex" xmlns:cx2="http://schemas.microsoft.com/office/drawing/2015/10/21/chartex" xmlns:cx3="http://schemas.microsoft.com/office/drawing/2016/5/9/chartex" xmlns:cx4="http://schemas.microsoft.com/office/drawing/2016/5/10/chartex" xmlns:cx5="http://schemas.microsoft.com/office/drawing/2016/5/11/chartex" xmlns:cx6="http://schemas.microsoft.com/office/drawing/2016/5/12/chartex" xmlns:cx7="http://schemas.microsoft.com/office/drawing/2016/5/13/chartex" xmlns:cx8="http://schemas.microsoft.com/office/drawing/2016/5/14/chartex" xmlns:mc="http://schemas.openxmlformats.org/markup-compatibility/2006" xmlns:aink="http://schemas.microsoft.com/office/drawing/2016/ink" xmlns:am3d="http://schemas.microsoft.com/office/drawing/2017/model3d" xmlns:o="urn:schemas-microsoft-com:office:office" xmlns:r="http://schemas.openxmlformats.org/officeDocument/2006/relationships" xmlns:m="http://schemas.openxmlformats.org/officeDocument/2006/math" xmlns:v="urn:schemas-microsoft-com:vml" xmlns:wp14="http://schemas.microsoft.com/office/word/2010/wordprocessingDrawing" xmlns:wp="http://schemas.openxmlformats.org/drawingml/2006/wordprocessingDrawing" xmlns:w10="urn:schemas-microsoft-com:office:word" xmlns:w="http://schemas.openxmlformats.org/wordprocessingml/2006/main" xmlns:w14="http://schemas.microsoft.com/office/word/2010/wordml" xmlns:w15="http://schemas.microsoft.com/office/word/2012/wordml" xmlns:w16cid="http://schemas.microsoft.com/office/word/2016/wordml/cid" xmlns:w16se="http://schemas.microsoft.com/office/word/2015/wordml/symex" xmlns:wpg="http://schemas.microsoft.com/office/word/2010/wordprocessingGroup" xmlns:wpi="http://schemas.microsoft.com/office/word/2010/wordprocessingInk" xmlns:wne="http://schemas.microsoft.com/office/word/2006/wordml" xmlns:wps="http://schemas.microsoft.com/office/word/2010/wordprocessingShape" mc:Ignorable="w14 w15 w16se w16cid wp14">
+<w:endnotes xmlns:wpc="http://schemas.microsoft.com/office/word/2010/wordprocessingCanvas" xmlns:cx="http://schemas.microsoft.com/office/drawing/2014/chartex" xmlns:cx1="http://schemas.microsoft.com/office/drawing/2015/9/8/chartex" xmlns:cx2="http://schemas.microsoft.com/office/drawing/2015/10/21/chartex" xmlns:cx3="http://schemas.microsoft.com/office/drawing/2016/5/9/chartex" xmlns:cx4="http://schemas.microsoft.com/office/drawing/2016/5/10/chartex" xmlns:cx5="http://schemas.microsoft.com/office/drawing/2016/5/11/chartex" xmlns:cx6="http://schemas.microsoft.com/office/drawing/2016/5/12/chartex" xmlns:cx7="http://schemas.microsoft.com/office/drawing/2016/5/13/chartex" xmlns:cx8="http://schemas.microsoft.com/office/drawing/2016/5/14/chartex" xmlns:mc="http://schemas.openxmlformats.org/markup-compatibility/2006" xmlns:aink="http://schemas.microsoft.com/office/drawing/2016/ink" xmlns:am3d="http://schemas.microsoft.com/office/drawing/2017/model3d" xmlns:o="urn:schemas-microsoft-com:office:office" xmlns:r="http://schemas.openxmlformats.org/officeDocument/2006/relationships" xmlns:m="http://schemas.openxmlformats.org/officeDocument/2006/math" xmlns:v="urn:schemas-microsoft-com:vml" xmlns:wp14="http://schemas.microsoft.com/office/word/2010/wordprocessingDrawing" xmlns:wp="http://schemas.openxmlformats.org/drawingml/2006/wordprocessingDrawing" xmlns:w10="urn:schemas-microsoft-com:office:word" xmlns:w="http://schemas.openxmlformats.org/wordprocessingml/2006/main" xmlns:w14="http://schemas.microsoft.com/office/word/2010/wordml" xmlns:w15="http://schemas.microsoft.com/office/word/2012/wordml" xmlns:w16cex="http://schemas.microsoft.com/office/word/2018/wordml/cex" xmlns:w16cid="http://schemas.microsoft.com/office/word/2016/wordml/cid" xmlns:w16="http://schemas.microsoft.com/office/word/2018/wordml" xmlns:w16se="http://schemas.microsoft.com/office/word/2015/wordml/symex" xmlns:wpg="http://schemas.microsoft.com/office/word/2010/wordprocessingGroup" xmlns:wpi="http://schemas.microsoft.com/office/word/2010/wordprocessingInk" xmlns:wne="http://schemas.microsoft.com/office/word/2006/wordml" xmlns:wps="http://schemas.microsoft.com/office/word/2010/wordprocessingShape" mc:Ignorable="w14 w15 w16se w16cid w16 w16cex wp14">
   <w:endnote w:type="separator" w:id="-1">
     <w:p>
       <w:r>
@@ -15712,7 +15900,7 @@
 </file>
 
 <file path=word/footnotes.xml><?xml version="1.0" encoding="utf-8"?>
-<w:footnotes xmlns:wpc="http://schemas.microsoft.com/office/word/2010/wordprocessingCanvas" xmlns:cx="http://schemas.microsoft.com/office/drawing/2014/chartex" xmlns:cx1="http://schemas.microsoft.com/office/drawing/2015/9/8/chartex" xmlns:cx2="http://schemas.microsoft.com/office/drawing/2015/10/21/chartex" xmlns:cx3="http://schemas.microsoft.com/office/drawing/2016/5/9/chartex" xmlns:cx4="http://schemas.microsoft.com/office/drawing/2016/5/10/chartex" xmlns:cx5="http://schemas.microsoft.com/office/drawing/2016/5/11/chartex" xmlns:cx6="http://schemas.microsoft.com/office/drawing/2016/5/12/chartex" xmlns:cx7="http://schemas.microsoft.com/office/drawing/2016/5/13/chartex" xmlns:cx8="http://schemas.microsoft.com/office/drawing/2016/5/14/chartex" xmlns:mc="http://schemas.openxmlformats.org/markup-compatibility/2006" xmlns:aink="http://schemas.microsoft.com/office/drawing/2016/ink" xmlns:am3d="http://schemas.microsoft.com/office/drawing/2017/model3d" xmlns:o="urn:schemas-microsoft-com:office:office" xmlns:r="http://schemas.openxmlformats.org/officeDocument/2006/relationships" xmlns:m="http://schemas.openxmlformats.org/officeDocument/2006/math" xmlns:v="urn:schemas-microsoft-com:vml" xmlns:wp14="http://schemas.microsoft.com/office/word/2010/wordprocessingDrawing" xmlns:wp="http://schemas.openxmlformats.org/drawingml/2006/wordprocessingDrawing" xmlns:w10="urn:schemas-microsoft-com:office:word" xmlns:w="http://schemas.openxmlformats.org/wordprocessingml/2006/main" xmlns:w14="http://schemas.microsoft.com/office/word/2010/wordml" xmlns:w15="http://schemas.microsoft.com/office/word/2012/wordml" xmlns:w16cid="http://schemas.microsoft.com/office/word/2016/wordml/cid" xmlns:w16se="http://schemas.microsoft.com/office/word/2015/wordml/symex" xmlns:wpg="http://schemas.microsoft.com/office/word/2010/wordprocessingGroup" xmlns:wpi="http://schemas.microsoft.com/office/word/2010/wordprocessingInk" xmlns:wne="http://schemas.microsoft.com/office/word/2006/wordml" xmlns:wps="http://schemas.microsoft.com/office/word/2010/wordprocessingShape" mc:Ignorable="w14 w15 w16se w16cid wp14">
+<w:footnotes xmlns:wpc="http://schemas.microsoft.com/office/word/2010/wordprocessingCanvas" xmlns:cx="http://schemas.microsoft.com/office/drawing/2014/chartex" xmlns:cx1="http://schemas.microsoft.com/office/drawing/2015/9/8/chartex" xmlns:cx2="http://schemas.microsoft.com/office/drawing/2015/10/21/chartex" xmlns:cx3="http://schemas.microsoft.com/office/drawing/2016/5/9/chartex" xmlns:cx4="http://schemas.microsoft.com/office/drawing/2016/5/10/chartex" xmlns:cx5="http://schemas.microsoft.com/office/drawing/2016/5/11/chartex" xmlns:cx6="http://schemas.microsoft.com/office/drawing/2016/5/12/chartex" xmlns:cx7="http://schemas.microsoft.com/office/drawing/2016/5/13/chartex" xmlns:cx8="http://schemas.microsoft.com/office/drawing/2016/5/14/chartex" xmlns:mc="http://schemas.openxmlformats.org/markup-compatibility/2006" xmlns:aink="http://schemas.microsoft.com/office/drawing/2016/ink" xmlns:am3d="http://schemas.microsoft.com/office/drawing/2017/model3d" xmlns:o="urn:schemas-microsoft-com:office:office" xmlns:r="http://schemas.openxmlformats.org/officeDocument/2006/relationships" xmlns:m="http://schemas.openxmlformats.org/officeDocument/2006/math" xmlns:v="urn:schemas-microsoft-com:vml" xmlns:wp14="http://schemas.microsoft.com/office/word/2010/wordprocessingDrawing" xmlns:wp="http://schemas.openxmlformats.org/drawingml/2006/wordprocessingDrawing" xmlns:w10="urn:schemas-microsoft-com:office:word" xmlns:w="http://schemas.openxmlformats.org/wordprocessingml/2006/main" xmlns:w14="http://schemas.microsoft.com/office/word/2010/wordml" xmlns:w15="http://schemas.microsoft.com/office/word/2012/wordml" xmlns:w16cex="http://schemas.microsoft.com/office/word/2018/wordml/cex" xmlns:w16cid="http://schemas.microsoft.com/office/word/2016/wordml/cid" xmlns:w16="http://schemas.microsoft.com/office/word/2018/wordml" xmlns:w16se="http://schemas.microsoft.com/office/word/2015/wordml/symex" xmlns:wpg="http://schemas.microsoft.com/office/word/2010/wordprocessingGroup" xmlns:wpi="http://schemas.microsoft.com/office/word/2010/wordprocessingInk" xmlns:wne="http://schemas.microsoft.com/office/word/2006/wordml" xmlns:wps="http://schemas.microsoft.com/office/word/2010/wordprocessingShape" mc:Ignorable="w14 w15 w16se w16cid w16 w16cex wp14">
   <w:footnote w:type="separator" w:id="-1">
     <w:p>
       <w:r>
@@ -15731,7 +15919,7 @@
 </file>
 
 <file path=word/styles.xml><?xml version="1.0" encoding="utf-8"?>
-<w:styles xmlns:mc="http://schemas.openxmlformats.org/markup-compatibility/2006" xmlns:r="http://schemas.openxmlformats.org/officeDocument/2006/relationships" xmlns:w="http://schemas.openxmlformats.org/wordprocessingml/2006/main" xmlns:w14="http://schemas.microsoft.com/office/word/2010/wordml" xmlns:w15="http://schemas.microsoft.com/office/word/2012/wordml" xmlns:w16cid="http://schemas.microsoft.com/office/word/2016/wordml/cid" xmlns:w16se="http://schemas.microsoft.com/office/word/2015/wordml/symex" mc:Ignorable="w14 w15 w16se w16cid">
+<w:styles xmlns:mc="http://schemas.openxmlformats.org/markup-compatibility/2006" xmlns:r="http://schemas.openxmlformats.org/officeDocument/2006/relationships" xmlns:w="http://schemas.openxmlformats.org/wordprocessingml/2006/main" xmlns:w14="http://schemas.microsoft.com/office/word/2010/wordml" xmlns:w15="http://schemas.microsoft.com/office/word/2012/wordml" xmlns:w16cex="http://schemas.microsoft.com/office/word/2018/wordml/cex" xmlns:w16cid="http://schemas.microsoft.com/office/word/2016/wordml/cid" xmlns:w16="http://schemas.microsoft.com/office/word/2018/wordml" xmlns:w16se="http://schemas.microsoft.com/office/word/2015/wordml/symex" mc:Ignorable="w14 w15 w16se w16cid w16 w16cex">
   <w:docDefaults>
     <w:rPrDefault>
       <w:rPr>

</xml_diff>